<commit_message>
MAX7456 CLI changes for clarity and consistency.
</commit_message>
<xml_diff>
--- a/Documentation/AQ32Plus CLI Commands.docx
+++ b/Documentation/AQ32Plus CLI Commands.docx
@@ -1,6 +1,6 @@
 
 <file path=word/document.xml><?xml version="1.0" encoding="utf-8"?>
-<w:document xmlns:wpc="http://schemas.microsoft.com/office/word/2010/wordprocessingCanvas" xmlns:mc="http://schemas.openxmlformats.org/markup-compatibility/2006" xmlns:o="urn:schemas-microsoft-com:office:office" xmlns:r="http://schemas.openxmlformats.org/officeDocument/2006/relationships" xmlns:m="http://schemas.openxmlformats.org/officeDocument/2006/math" xmlns:v="urn:schemas-microsoft-com:vml" xmlns:wp14="http://schemas.microsoft.com/office/word/2010/wordprocessingDrawing" xmlns:wp="http://schemas.openxmlformats.org/drawingml/2006/wordprocessingDrawing" xmlns:w10="urn:schemas-microsoft-com:office:word" xmlns:w="http://schemas.openxmlformats.org/wordprocessingml/2006/main" xmlns:w14="http://schemas.microsoft.com/office/word/2010/wordml" xmlns:wpg="http://schemas.microsoft.com/office/word/2010/wordprocessingGroup" xmlns:wpi="http://schemas.microsoft.com/office/word/2010/wordprocessingInk" xmlns:wne="http://schemas.microsoft.com/office/word/2006/wordml" xmlns:wps="http://schemas.microsoft.com/office/word/2010/wordprocessingShape" mc:Ignorable="w14 wp14">
+<w:document xmlns:ve="http://schemas.openxmlformats.org/markup-compatibility/2006" xmlns:o="urn:schemas-microsoft-com:office:office" xmlns:r="http://schemas.openxmlformats.org/officeDocument/2006/relationships" xmlns:m="http://schemas.openxmlformats.org/officeDocument/2006/math" xmlns:v="urn:schemas-microsoft-com:vml" xmlns:wp="http://schemas.openxmlformats.org/drawingml/2006/wordprocessingDrawing" xmlns:w10="urn:schemas-microsoft-com:office:word" xmlns:w="http://schemas.openxmlformats.org/wordprocessingml/2006/main" xmlns:wne="http://schemas.microsoft.com/office/word/2006/wordml">
   <w:body>
     <w:p>
       <w:pPr>
@@ -54,17 +54,8 @@
           <w:sz w:val="32"/>
           <w:szCs w:val="32"/>
         </w:rPr>
-        <w:t xml:space="preserve">John </w:t>
-      </w:r>
-      <w:proofErr w:type="spellStart"/>
-      <w:r>
-        <w:rPr>
-          <w:sz w:val="32"/>
-          <w:szCs w:val="32"/>
-        </w:rPr>
-        <w:t>Ihlein</w:t>
-      </w:r>
-      <w:proofErr w:type="spellEnd"/>
+        <w:t>John Ihlein</w:t>
+      </w:r>
     </w:p>
     <w:p>
       <w:r>
@@ -194,7 +185,13 @@
         <w:t>Any of the CLI’s will print a list of commands when a ‘?’ is typed in Hercules.</w:t>
       </w:r>
       <w:r>
-        <w:t xml:space="preserve">  Note that there is little to no error checking done in the input values.  For this reason, after a data entry is made, the parsed data is displayed.  It is your responsibility to make sure the data is what you intended before saving it to EEPROM.</w:t>
+        <w:t xml:space="preserve">  Note that there is li</w:t>
+      </w:r>
+      <w:r>
+        <w:t>ttle to no error checking done o</w:t>
+      </w:r>
+      <w:r>
+        <w:t>n the input values.  For this reason, after a data entry is made, the parsed data is displayed.  It is your responsibility to make sure the data is what you intended before saving it to EEPROM.</w:t>
       </w:r>
       <w:r>
         <w:t xml:space="preserve">  All values for a given command must be entered even if you are not changing their value.</w:t>
@@ -252,7 +249,7 @@
       <w:tblPr>
         <w:tblStyle w:val="TableGrid"/>
         <w:tblW w:w="0" w:type="auto"/>
-        <w:tblLook w:val="04A0" w:firstRow="1" w:lastRow="0" w:firstColumn="1" w:lastColumn="0" w:noHBand="0" w:noVBand="1"/>
+        <w:tblLook w:val="04A0"/>
       </w:tblPr>
       <w:tblGrid>
         <w:gridCol w:w="4788"/>
@@ -2940,6 +2937,13 @@
           <w:sz w:val="32"/>
           <w:szCs w:val="32"/>
         </w:rPr>
+        <w:t xml:space="preserve">Prompt: </w:t>
+      </w:r>
+      <w:r>
+        <w:rPr>
+          <w:sz w:val="32"/>
+          <w:szCs w:val="32"/>
+        </w:rPr>
         <w:t>MAX7456</w:t>
       </w:r>
       <w:r>
@@ -2954,6 +2958,13 @@
           <w:sz w:val="32"/>
           <w:szCs w:val="32"/>
         </w:rPr>
+        <w:t xml:space="preserve">CLI </w:t>
+      </w:r>
+      <w:r>
+        <w:rPr>
+          <w:sz w:val="32"/>
+          <w:szCs w:val="32"/>
+        </w:rPr>
         <w:t>-&gt;</w:t>
       </w:r>
     </w:p>
@@ -2961,7 +2972,7 @@
       <w:tblPr>
         <w:tblStyle w:val="TableGrid"/>
         <w:tblW w:w="0" w:type="auto"/>
-        <w:tblLook w:val="04A0" w:firstRow="1" w:lastRow="0" w:firstColumn="1" w:lastColumn="0" w:noHBand="0" w:noVBand="1"/>
+        <w:tblLook w:val="04A0"/>
       </w:tblPr>
       <w:tblGrid>
         <w:gridCol w:w="4788"/>
@@ -3143,28 +3154,47 @@
           </w:tcPr>
           <w:p>
             <w:r>
-              <w:t>Command ‘</w:t>
-            </w:r>
-            <w:proofErr w:type="spellStart"/>
-            <w:r>
-              <w:t>i</w:t>
-            </w:r>
-            <w:proofErr w:type="spellEnd"/>
-            <w:r>
-              <w:t>’</w:t>
-            </w:r>
-          </w:p>
-          <w:p>
-            <w:r>
-              <w:t>Set OSD Status to Installed, Write EEPROM, and Reset System.  Close VCP after issuing command</w:t>
-            </w:r>
-            <w:proofErr w:type="gramStart"/>
-            <w:r>
-              <w:t>,.</w:t>
-            </w:r>
-            <w:proofErr w:type="gramEnd"/>
-            <w:r>
-              <w:t xml:space="preserve">  VCP may be reopened after both LEDs illuminate during power up sequence.</w:t>
+              <w:t>Command ‘q’</w:t>
+            </w:r>
+          </w:p>
+          <w:p>
+            <w:r>
+              <w:t>Set English Display Units</w:t>
+            </w:r>
+          </w:p>
+        </w:tc>
+        <w:tc>
+          <w:tcPr>
+            <w:tcW w:w="4788" w:type="dxa"/>
+          </w:tcPr>
+          <w:p>
+            <w:r>
+              <w:t>Command ‘Q’</w:t>
+            </w:r>
+          </w:p>
+          <w:p>
+            <w:r>
+              <w:t>Set Metric Display Units.</w:t>
+            </w:r>
+          </w:p>
+        </w:tc>
+      </w:tr>
+      <w:tr>
+        <w:trPr>
+          <w:cantSplit/>
+        </w:trPr>
+        <w:tc>
+          <w:tcPr>
+            <w:tcW w:w="4788" w:type="dxa"/>
+          </w:tcPr>
+          <w:p>
+            <w:r>
+              <w:t>Command ‘r’</w:t>
+            </w:r>
+          </w:p>
+          <w:p>
+            <w:r>
+              <w:t>Reset MAX7456 OSD.</w:t>
             </w:r>
           </w:p>
         </w:tc>
@@ -3185,47 +3215,12 @@
           </w:tcPr>
           <w:p>
             <w:r>
-              <w:t>Command ‘q’</w:t>
-            </w:r>
-          </w:p>
-          <w:p>
-            <w:r>
-              <w:t>Set English Display Units</w:t>
-            </w:r>
-          </w:p>
-        </w:tc>
-        <w:tc>
-          <w:tcPr>
-            <w:tcW w:w="4788" w:type="dxa"/>
-          </w:tcPr>
-          <w:p>
-            <w:r>
-              <w:t>Command ‘Q’</w:t>
-            </w:r>
-          </w:p>
-          <w:p>
-            <w:r>
-              <w:t>Set Metric Display Units.</w:t>
-            </w:r>
-          </w:p>
-        </w:tc>
-      </w:tr>
-      <w:tr>
-        <w:trPr>
-          <w:cantSplit/>
-        </w:trPr>
-        <w:tc>
-          <w:tcPr>
-            <w:tcW w:w="4788" w:type="dxa"/>
-          </w:tcPr>
-          <w:p>
-            <w:r>
-              <w:t>Command ‘r’</w:t>
-            </w:r>
-          </w:p>
-          <w:p>
-            <w:r>
-              <w:t>Reset MAX7456 OSD.</w:t>
+              <w:t>Command ‘s’</w:t>
+            </w:r>
+          </w:p>
+          <w:p>
+            <w:r>
+              <w:t>Display MAX7456 Character Set.</w:t>
             </w:r>
           </w:p>
         </w:tc>
@@ -3246,12 +3241,12 @@
           </w:tcPr>
           <w:p>
             <w:r>
-              <w:t>Command ‘s’</w:t>
-            </w:r>
-          </w:p>
-          <w:p>
-            <w:r>
-              <w:t>Display MAX7456 Character Set.</w:t>
+              <w:t>Command ‘t’</w:t>
+            </w:r>
+          </w:p>
+          <w:p>
+            <w:r>
+              <w:t>Download MAX7456 OSD Font.</w:t>
             </w:r>
           </w:p>
         </w:tc>
@@ -3272,46 +3267,12 @@
           </w:tcPr>
           <w:p>
             <w:r>
-              <w:t>Command ‘t’</w:t>
-            </w:r>
-          </w:p>
-          <w:p>
-            <w:r>
-              <w:t>Download MAX7456 OSD Font.</w:t>
-            </w:r>
-          </w:p>
-        </w:tc>
-        <w:tc>
-          <w:tcPr>
-            <w:tcW w:w="4788" w:type="dxa"/>
-          </w:tcPr>
-          <w:p/>
-        </w:tc>
-      </w:tr>
-      <w:tr>
-        <w:trPr>
-          <w:cantSplit/>
-        </w:trPr>
-        <w:tc>
-          <w:tcPr>
-            <w:tcW w:w="4788" w:type="dxa"/>
-          </w:tcPr>
-          <w:p>
-            <w:r>
               <w:t>Command ‘u’</w:t>
             </w:r>
           </w:p>
           <w:p>
             <w:r>
-              <w:t>Set OSD Status to Uninstalled, Write EEPROM, and Reset System.  Close VCP after issuing command</w:t>
-            </w:r>
-            <w:proofErr w:type="gramStart"/>
-            <w:r>
-              <w:t>,.</w:t>
-            </w:r>
-            <w:proofErr w:type="gramEnd"/>
-            <w:r>
-              <w:t xml:space="preserve">  VCP may be reopened after both LEDs illuminate during power up sequence.</w:t>
+              <w:t>Change OSD installed status.  If status is installed, set uninstalled.  If status is uninstalled, set installed</w:t>
             </w:r>
           </w:p>
         </w:tc>
@@ -3446,14 +3407,35 @@
           <w:sz w:val="32"/>
           <w:szCs w:val="32"/>
         </w:rPr>
-        <w:t>Mixer -&gt;</w:t>
+        <w:t xml:space="preserve">Prompt: </w:t>
+      </w:r>
+      <w:r>
+        <w:rPr>
+          <w:sz w:val="32"/>
+          <w:szCs w:val="32"/>
+        </w:rPr>
+        <w:t>Mixer</w:t>
+      </w:r>
+      <w:r>
+        <w:rPr>
+          <w:sz w:val="32"/>
+          <w:szCs w:val="32"/>
+        </w:rPr>
+        <w:t xml:space="preserve"> CLI</w:t>
+      </w:r>
+      <w:r>
+        <w:rPr>
+          <w:sz w:val="32"/>
+          <w:szCs w:val="32"/>
+        </w:rPr>
+        <w:t xml:space="preserve"> -&gt;</w:t>
       </w:r>
     </w:p>
     <w:tbl>
       <w:tblPr>
         <w:tblStyle w:val="TableGrid"/>
         <w:tblW w:w="0" w:type="auto"/>
-        <w:tblLook w:val="04A0" w:firstRow="1" w:lastRow="0" w:firstColumn="1" w:lastColumn="0" w:noHBand="0" w:noVBand="1"/>
+        <w:tblLook w:val="04A0"/>
       </w:tblPr>
       <w:tblGrid>
         <w:gridCol w:w="4788"/>
@@ -4497,14 +4479,35 @@
           <w:sz w:val="32"/>
           <w:szCs w:val="32"/>
         </w:rPr>
-        <w:t>Receiver -&gt;</w:t>
+        <w:t xml:space="preserve">Prompt: </w:t>
+      </w:r>
+      <w:r>
+        <w:rPr>
+          <w:sz w:val="32"/>
+          <w:szCs w:val="32"/>
+        </w:rPr>
+        <w:t>Receiver</w:t>
+      </w:r>
+      <w:r>
+        <w:rPr>
+          <w:sz w:val="32"/>
+          <w:szCs w:val="32"/>
+        </w:rPr>
+        <w:t xml:space="preserve"> CLI</w:t>
+      </w:r>
+      <w:r>
+        <w:rPr>
+          <w:sz w:val="32"/>
+          <w:szCs w:val="32"/>
+        </w:rPr>
+        <w:t xml:space="preserve"> -&gt;</w:t>
       </w:r>
     </w:p>
     <w:tbl>
       <w:tblPr>
         <w:tblStyle w:val="TableGrid"/>
         <w:tblW w:w="0" w:type="auto"/>
-        <w:tblLook w:val="04A0" w:firstRow="1" w:lastRow="0" w:firstColumn="1" w:lastColumn="0" w:noHBand="0" w:noVBand="1"/>
+        <w:tblLook w:val="04A0"/>
       </w:tblPr>
       <w:tblGrid>
         <w:gridCol w:w="4788"/>
@@ -4995,14 +4998,35 @@
           <w:sz w:val="32"/>
           <w:szCs w:val="32"/>
         </w:rPr>
-        <w:t>Sensor -&gt;</w:t>
+        <w:t xml:space="preserve">Prompt: </w:t>
+      </w:r>
+      <w:r>
+        <w:rPr>
+          <w:sz w:val="32"/>
+          <w:szCs w:val="32"/>
+        </w:rPr>
+        <w:t>Sensor</w:t>
+      </w:r>
+      <w:r>
+        <w:rPr>
+          <w:sz w:val="32"/>
+          <w:szCs w:val="32"/>
+        </w:rPr>
+        <w:t xml:space="preserve"> CLI</w:t>
+      </w:r>
+      <w:r>
+        <w:rPr>
+          <w:sz w:val="32"/>
+          <w:szCs w:val="32"/>
+        </w:rPr>
+        <w:t xml:space="preserve"> -&gt;</w:t>
       </w:r>
     </w:p>
     <w:tbl>
       <w:tblPr>
         <w:tblStyle w:val="TableGrid"/>
         <w:tblW w:w="0" w:type="auto"/>
-        <w:tblLook w:val="04A0" w:firstRow="1" w:lastRow="0" w:firstColumn="1" w:lastColumn="0" w:noHBand="0" w:noVBand="1"/>
+        <w:tblLook w:val="04A0"/>
       </w:tblPr>
       <w:tblGrid>
         <w:gridCol w:w="4788"/>
@@ -5496,14 +5520,35 @@
           <w:sz w:val="32"/>
           <w:szCs w:val="32"/>
         </w:rPr>
-        <w:t>GPS -&gt;</w:t>
+        <w:t xml:space="preserve">Prompt: </w:t>
+      </w:r>
+      <w:r>
+        <w:rPr>
+          <w:sz w:val="32"/>
+          <w:szCs w:val="32"/>
+        </w:rPr>
+        <w:t>GPS</w:t>
+      </w:r>
+      <w:r>
+        <w:rPr>
+          <w:sz w:val="32"/>
+          <w:szCs w:val="32"/>
+        </w:rPr>
+        <w:t xml:space="preserve"> CLI</w:t>
+      </w:r>
+      <w:r>
+        <w:rPr>
+          <w:sz w:val="32"/>
+          <w:szCs w:val="32"/>
+        </w:rPr>
+        <w:t xml:space="preserve"> -&gt;</w:t>
       </w:r>
     </w:p>
     <w:tbl>
       <w:tblPr>
         <w:tblStyle w:val="TableGrid"/>
         <w:tblW w:w="0" w:type="auto"/>
-        <w:tblLook w:val="04A0" w:firstRow="1" w:lastRow="0" w:firstColumn="1" w:lastColumn="0" w:noHBand="0" w:noVBand="1"/>
+        <w:tblLook w:val="04A0"/>
       </w:tblPr>
       <w:tblGrid>
         <w:gridCol w:w="4788"/>
@@ -5901,7 +5946,7 @@
       <w:tblPr>
         <w:tblStyle w:val="TableGrid"/>
         <w:tblW w:w="0" w:type="auto"/>
-        <w:tblLook w:val="04A0" w:firstRow="1" w:lastRow="0" w:firstColumn="1" w:lastColumn="0" w:noHBand="0" w:noVBand="1"/>
+        <w:tblLook w:val="04A0"/>
       </w:tblPr>
       <w:tblGrid>
         <w:gridCol w:w="4788"/>
@@ -7453,7 +7498,7 @@
 </file>
 
 <file path=word/numbering.xml><?xml version="1.0" encoding="utf-8"?>
-<w:numbering xmlns:wpc="http://schemas.microsoft.com/office/word/2010/wordprocessingCanvas" xmlns:mc="http://schemas.openxmlformats.org/markup-compatibility/2006" xmlns:o="urn:schemas-microsoft-com:office:office" xmlns:r="http://schemas.openxmlformats.org/officeDocument/2006/relationships" xmlns:m="http://schemas.openxmlformats.org/officeDocument/2006/math" xmlns:v="urn:schemas-microsoft-com:vml" xmlns:wp14="http://schemas.microsoft.com/office/word/2010/wordprocessingDrawing" xmlns:wp="http://schemas.openxmlformats.org/drawingml/2006/wordprocessingDrawing" xmlns:w10="urn:schemas-microsoft-com:office:word" xmlns:w="http://schemas.openxmlformats.org/wordprocessingml/2006/main" xmlns:w14="http://schemas.microsoft.com/office/word/2010/wordml" xmlns:wpg="http://schemas.microsoft.com/office/word/2010/wordprocessingGroup" xmlns:wpi="http://schemas.microsoft.com/office/word/2010/wordprocessingInk" xmlns:wne="http://schemas.microsoft.com/office/word/2006/wordml" xmlns:wps="http://schemas.microsoft.com/office/word/2010/wordprocessingShape" mc:Ignorable="w14 wp14">
+<w:numbering xmlns:ve="http://schemas.openxmlformats.org/markup-compatibility/2006" xmlns:o="urn:schemas-microsoft-com:office:office" xmlns:r="http://schemas.openxmlformats.org/officeDocument/2006/relationships" xmlns:m="http://schemas.openxmlformats.org/officeDocument/2006/math" xmlns:v="urn:schemas-microsoft-com:vml" xmlns:wp="http://schemas.openxmlformats.org/drawingml/2006/wordprocessingDrawing" xmlns:w10="urn:schemas-microsoft-com:office:word" xmlns:w="http://schemas.openxmlformats.org/wordprocessingml/2006/main" xmlns:wne="http://schemas.microsoft.com/office/word/2006/wordml">
   <w:abstractNum w:abstractNumId="0">
     <w:nsid w:val="08B0726E"/>
     <w:multiLevelType w:val="hybridMultilevel"/>
@@ -7547,7 +7592,7 @@
 </file>
 
 <file path=word/styles.xml><?xml version="1.0" encoding="utf-8"?>
-<w:styles xmlns:mc="http://schemas.openxmlformats.org/markup-compatibility/2006" xmlns:r="http://schemas.openxmlformats.org/officeDocument/2006/relationships" xmlns:w="http://schemas.openxmlformats.org/wordprocessingml/2006/main" xmlns:w14="http://schemas.microsoft.com/office/word/2010/wordml" mc:Ignorable="w14">
+<w:styles xmlns:r="http://schemas.openxmlformats.org/officeDocument/2006/relationships" xmlns:w="http://schemas.openxmlformats.org/wordprocessingml/2006/main">
   <w:docDefaults>
     <w:rPrDefault>
       <w:rPr>
@@ -7705,6 +7750,7 @@
   <w:style w:type="paragraph" w:default="1" w:styleId="Normal">
     <w:name w:val="Normal"/>
     <w:qFormat/>
+    <w:rsid w:val="007524ED"/>
   </w:style>
   <w:style w:type="character" w:default="1" w:styleId="DefaultParagraphFont">
     <w:name w:val="Default Paragraph Font"/>
@@ -7717,6 +7763,7 @@
     <w:uiPriority w:val="99"/>
     <w:semiHidden/>
     <w:unhideWhenUsed/>
+    <w:qFormat/>
     <w:tblPr>
       <w:tblInd w:w="0" w:type="dxa"/>
       <w:tblCellMar>

</xml_diff>